<commit_message>
Module 6 Solution Added
</commit_message>
<xml_diff>
--- a/Azure/Module 6/Module-6-–-Assignment-1-Solution.docx
+++ b/Azure/Module 6/Module-6-–-Assignment-1-Solution.docx
@@ -16,15 +16,11 @@
           <w:bCs/>
           <w:lang w:val="en-IN"/>
         </w:rPr>
-        <w:t>1. Create a Virtual Network in West US:</w:t>
+        <w:t>Step-by-Step Solution for Azure Deployment</w:t>
       </w:r>
     </w:p>
     <w:p>
       <w:pPr>
-        <w:numPr>
-          <w:ilvl w:val="0"/>
-          <w:numId w:val="10"/>
-        </w:numPr>
         <w:rPr>
           <w:lang w:val="en-IN"/>
         </w:rPr>
@@ -35,65 +31,85 @@
           <w:bCs/>
           <w:lang w:val="en-IN"/>
         </w:rPr>
-        <w:t>In Azure Portal</w:t>
+        <w:t>1</w:t>
+      </w:r>
+      <w:r>
+        <w:rPr>
+          <w:b/>
+          <w:bCs/>
+          <w:lang w:val="en-IN"/>
+        </w:rPr>
+        <w:t>.</w:t>
+      </w:r>
+      <w:r>
+        <w:rPr>
+          <w:b/>
+          <w:bCs/>
+          <w:lang w:val="en-IN"/>
+        </w:rPr>
+        <w:t xml:space="preserve"> Create Resource Groups</w:t>
+      </w:r>
+    </w:p>
+    <w:p>
+      <w:pPr>
+        <w:numPr>
+          <w:ilvl w:val="0"/>
+          <w:numId w:val="16"/>
+        </w:numPr>
+        <w:rPr>
+          <w:lang w:val="en-IN"/>
+        </w:rPr>
+      </w:pPr>
+      <w:r>
+        <w:rPr>
+          <w:lang w:val="en-IN"/>
+        </w:rPr>
+        <w:t>Create two resource groups for the two regions:</w:t>
+      </w:r>
+    </w:p>
+    <w:p>
+      <w:pPr>
+        <w:numPr>
+          <w:ilvl w:val="1"/>
+          <w:numId w:val="16"/>
+        </w:numPr>
+        <w:rPr>
+          <w:lang w:val="en-IN"/>
+        </w:rPr>
+      </w:pPr>
+      <w:r>
+        <w:rPr>
+          <w:b/>
+          <w:bCs/>
+          <w:lang w:val="en-IN"/>
+        </w:rPr>
+        <w:t>Central US</w:t>
       </w:r>
       <w:r>
         <w:rPr>
           <w:lang w:val="en-IN"/>
         </w:rPr>
-        <w:t>:</w:t>
+        <w:t xml:space="preserve">: </w:t>
       </w:r>
+      <w:proofErr w:type="spellStart"/>
+      <w:r>
+        <w:rPr>
+          <w:lang w:val="en-IN"/>
+        </w:rPr>
+        <w:t>ResourceGroupCentralUS</w:t>
+      </w:r>
+      <w:proofErr w:type="spellEnd"/>
     </w:p>
     <w:p>
       <w:pPr>
         <w:numPr>
           <w:ilvl w:val="1"/>
-          <w:numId w:val="10"/>
+          <w:numId w:val="16"/>
         </w:numPr>
         <w:rPr>
           <w:lang w:val="en-IN"/>
         </w:rPr>
       </w:pPr>
-      <w:r>
-        <w:rPr>
-          <w:lang w:val="en-IN"/>
-        </w:rPr>
-        <w:t>Go to "Virtual networks."</w:t>
-      </w:r>
-    </w:p>
-    <w:p>
-      <w:pPr>
-        <w:numPr>
-          <w:ilvl w:val="1"/>
-          <w:numId w:val="10"/>
-        </w:numPr>
-        <w:rPr>
-          <w:lang w:val="en-IN"/>
-        </w:rPr>
-      </w:pPr>
-      <w:r>
-        <w:rPr>
-          <w:lang w:val="en-IN"/>
-        </w:rPr>
-        <w:t>Click on "Create."</w:t>
-      </w:r>
-    </w:p>
-    <w:p>
-      <w:pPr>
-        <w:numPr>
-          <w:ilvl w:val="1"/>
-          <w:numId w:val="10"/>
-        </w:numPr>
-        <w:rPr>
-          <w:lang w:val="en-IN"/>
-        </w:rPr>
-      </w:pPr>
-      <w:r>
-        <w:rPr>
-          <w:lang w:val="en-IN"/>
-        </w:rPr>
-        <w:t xml:space="preserve">Select the </w:t>
-      </w:r>
       <w:r>
         <w:rPr>
           <w:b/>
@@ -106,203 +122,107 @@
         <w:rPr>
           <w:lang w:val="en-IN"/>
         </w:rPr>
-        <w:t xml:space="preserve"> region.</w:t>
+        <w:t xml:space="preserve">: </w:t>
       </w:r>
-    </w:p>
-    <w:p>
-      <w:pPr>
-        <w:numPr>
-          <w:ilvl w:val="1"/>
-          <w:numId w:val="10"/>
-        </w:numPr>
-        <w:rPr>
-          <w:lang w:val="en-IN"/>
-        </w:rPr>
-      </w:pPr>
+      <w:proofErr w:type="spellStart"/>
       <w:r>
         <w:rPr>
           <w:lang w:val="en-IN"/>
         </w:rPr>
-        <w:t>Define a name, address space (</w:t>
+        <w:t>ResourceGroupWestUS</w:t>
       </w:r>
+      <w:proofErr w:type="spellEnd"/>
+    </w:p>
+    <w:p>
+      <w:pPr>
+        <w:rPr>
+          <w:lang w:val="en-IN"/>
+        </w:rPr>
+      </w:pPr>
       <w:r>
         <w:rPr>
           <w:lang w:val="en-IN"/>
         </w:rPr>
-        <w:t>2</w:t>
-      </w:r>
-      <w:r>
-        <w:rPr>
-          <w:lang w:val="en-IN"/>
-        </w:rPr>
-        <w:t>0.0.0.0/16), and subnets.</w:t>
+        <w:t># Using Azure CLI</w:t>
       </w:r>
     </w:p>
     <w:p>
       <w:pPr>
-        <w:numPr>
-          <w:ilvl w:val="1"/>
-          <w:numId w:val="10"/>
-        </w:numPr>
-        <w:rPr>
-          <w:lang w:val="en-IN"/>
-        </w:rPr>
-      </w:pPr>
-      <w:r>
-        <w:rPr>
-          <w:lang w:val="en-IN"/>
-        </w:rPr>
-        <w:t>Review and create the virtual network.</w:t>
-      </w:r>
-    </w:p>
-    <w:p>
-      <w:pPr>
+        <w:ind w:left="720"/>
         <w:rPr>
           <w:b/>
           <w:bCs/>
           <w:lang w:val="en-IN"/>
         </w:rPr>
       </w:pPr>
+      <w:proofErr w:type="spellStart"/>
       <w:r>
         <w:rPr>
           <w:b/>
           <w:bCs/>
           <w:lang w:val="en-IN"/>
         </w:rPr>
-        <w:t>2. Create Another Virtual Network in South India:</w:t>
+        <w:t>az</w:t>
       </w:r>
-    </w:p>
-    <w:p>
-      <w:pPr>
-        <w:numPr>
-          <w:ilvl w:val="0"/>
-          <w:numId w:val="11"/>
-        </w:numPr>
-        <w:rPr>
-          <w:lang w:val="en-IN"/>
-        </w:rPr>
-      </w:pPr>
+      <w:proofErr w:type="spellEnd"/>
       <w:r>
         <w:rPr>
           <w:b/>
           <w:bCs/>
           <w:lang w:val="en-IN"/>
         </w:rPr>
-        <w:t>In Azure Portal</w:t>
+        <w:t xml:space="preserve"> group create --name </w:t>
       </w:r>
-      <w:r>
-        <w:rPr>
-          <w:lang w:val="en-IN"/>
-        </w:rPr>
-        <w:t>:</w:t>
-      </w:r>
-    </w:p>
-    <w:p>
-      <w:pPr>
-        <w:numPr>
-          <w:ilvl w:val="1"/>
-          <w:numId w:val="11"/>
-        </w:numPr>
-        <w:rPr>
-          <w:lang w:val="en-IN"/>
-        </w:rPr>
-      </w:pPr>
-      <w:r>
-        <w:rPr>
-          <w:lang w:val="en-IN"/>
-        </w:rPr>
-        <w:t xml:space="preserve">Repeat the above steps for </w:t>
-      </w:r>
+      <w:proofErr w:type="spellStart"/>
       <w:r>
         <w:rPr>
           <w:b/>
           <w:bCs/>
           <w:lang w:val="en-IN"/>
         </w:rPr>
-        <w:t>South India</w:t>
+        <w:t>ResourceGroupCentralUS</w:t>
       </w:r>
+      <w:proofErr w:type="spellEnd"/>
       <w:r>
         <w:rPr>
+          <w:b/>
+          <w:bCs/>
           <w:lang w:val="en-IN"/>
         </w:rPr>
-        <w:t>.</w:t>
+        <w:t xml:space="preserve"> --location </w:t>
       </w:r>
+      <w:proofErr w:type="spellStart"/>
+      <w:r>
+        <w:rPr>
+          <w:b/>
+          <w:bCs/>
+          <w:lang w:val="en-IN"/>
+        </w:rPr>
+        <w:t>centralus</w:t>
+      </w:r>
+      <w:proofErr w:type="spellEnd"/>
     </w:p>
     <w:p>
       <w:pPr>
-        <w:numPr>
-          <w:ilvl w:val="1"/>
-          <w:numId w:val="11"/>
-        </w:numPr>
+        <w:ind w:left="720"/>
         <w:rPr>
+          <w:b/>
+          <w:bCs/>
           <w:lang w:val="en-IN"/>
         </w:rPr>
       </w:pPr>
       <w:r>
         <w:rPr>
-          <w:lang w:val="en-IN"/>
-        </w:rPr>
-        <w:t>Name the virtual network and provide an address space (</w:t>
-      </w:r>
-      <w:r>
-        <w:rPr>
-          <w:lang w:val="en-IN"/>
-        </w:rPr>
-        <w:t>1</w:t>
-      </w:r>
-      <w:r>
-        <w:rPr>
-          <w:lang w:val="en-IN"/>
-        </w:rPr>
-        <w:t>0.1.0.0/16).</w:t>
-      </w:r>
-    </w:p>
-    <w:p>
-      <w:pPr>
-        <w:numPr>
-          <w:ilvl w:val="1"/>
-          <w:numId w:val="11"/>
-        </w:numPr>
-        <w:rPr>
-          <w:lang w:val="en-IN"/>
-        </w:rPr>
-      </w:pPr>
-      <w:r>
-        <w:rPr>
-          <w:lang w:val="en-IN"/>
-        </w:rPr>
-        <w:t>Add subnets and deploy.</w:t>
-      </w:r>
-    </w:p>
-    <w:p>
-      <w:pPr>
-        <w:rPr>
-          <w:lang w:val="en-IN"/>
-        </w:rPr>
-      </w:pPr>
-    </w:p>
-    <w:p>
-      <w:pPr>
-        <w:rPr>
-          <w:lang w:val="en-IN"/>
-        </w:rPr>
-      </w:pPr>
-    </w:p>
-    <w:p>
-      <w:pPr>
-        <w:rPr>
-          <w:lang w:val="en-IN"/>
-        </w:rPr>
-      </w:pPr>
-      <w:r>
-        <w:rPr>
+          <w:b/>
+          <w:bCs/>
+          <w:noProof/>
           <w:lang w:val="en-IN"/>
         </w:rPr>
         <w:drawing>
-          <wp:inline distT="0" distB="0" distL="0" distR="0" wp14:anchorId="366E54E0" wp14:editId="015D802C">
-            <wp:extent cx="5486400" cy="1068070"/>
+          <wp:inline distT="0" distB="0" distL="0" distR="0" wp14:anchorId="6742F973" wp14:editId="0F6897CF">
+            <wp:extent cx="5486400" cy="1451610"/>
             <wp:effectExtent l="0" t="0" r="0" b="0"/>
-            <wp:docPr id="842539357" name="Picture 1"/>
+            <wp:docPr id="56758229" name="Picture 1"/>
             <wp:cNvGraphicFramePr>
               <a:graphicFrameLocks xmlns:a="http://schemas.openxmlformats.org/drawingml/2006/main" noChangeAspect="1"/>
             </wp:cNvGraphicFramePr>
@@ -310,7 +230,7 @@
               <a:graphicData uri="http://schemas.openxmlformats.org/drawingml/2006/picture">
                 <pic:pic xmlns:pic="http://schemas.openxmlformats.org/drawingml/2006/picture">
                   <pic:nvPicPr>
-                    <pic:cNvPr id="842539357" name=""/>
+                    <pic:cNvPr id="56758229" name=""/>
                     <pic:cNvPicPr/>
                   </pic:nvPicPr>
                   <pic:blipFill>
@@ -322,7 +242,7 @@
                   <pic:spPr>
                     <a:xfrm>
                       <a:off x="0" y="0"/>
-                      <a:ext cx="5486400" cy="1068070"/>
+                      <a:ext cx="5486400" cy="1451610"/>
                     </a:xfrm>
                     <a:prstGeom prst="rect">
                       <a:avLst/>
@@ -337,222 +257,77 @@
     </w:p>
     <w:p>
       <w:pPr>
+        <w:ind w:left="720"/>
         <w:rPr>
           <w:b/>
           <w:bCs/>
           <w:lang w:val="en-IN"/>
         </w:rPr>
       </w:pPr>
-    </w:p>
-    <w:p>
-      <w:pPr>
-        <w:rPr>
-          <w:b/>
-          <w:bCs/>
-          <w:lang w:val="en-IN"/>
-        </w:rPr>
-      </w:pPr>
-    </w:p>
-    <w:p>
-      <w:pPr>
-        <w:rPr>
-          <w:b/>
-          <w:bCs/>
-          <w:lang w:val="en-IN"/>
-        </w:rPr>
-      </w:pPr>
+      <w:proofErr w:type="spellStart"/>
       <w:r>
         <w:rPr>
           <w:b/>
           <w:bCs/>
           <w:lang w:val="en-IN"/>
         </w:rPr>
-        <w:t>3. Deploy a Virtual Machine in West US:</w:t>
+        <w:t>az</w:t>
       </w:r>
-    </w:p>
-    <w:p>
-      <w:pPr>
-        <w:numPr>
-          <w:ilvl w:val="0"/>
-          <w:numId w:val="12"/>
-        </w:numPr>
-        <w:rPr>
-          <w:lang w:val="en-IN"/>
-        </w:rPr>
-      </w:pPr>
+      <w:proofErr w:type="spellEnd"/>
       <w:r>
         <w:rPr>
           <w:b/>
           <w:bCs/>
           <w:lang w:val="en-IN"/>
         </w:rPr>
-        <w:t>In Azure Portal</w:t>
+        <w:t xml:space="preserve"> group create --name </w:t>
       </w:r>
-      <w:r>
-        <w:rPr>
-          <w:lang w:val="en-IN"/>
-        </w:rPr>
-        <w:t>:</w:t>
-      </w:r>
-    </w:p>
-    <w:p>
-      <w:pPr>
-        <w:numPr>
-          <w:ilvl w:val="1"/>
-          <w:numId w:val="12"/>
-        </w:numPr>
-        <w:rPr>
-          <w:lang w:val="en-IN"/>
-        </w:rPr>
-      </w:pPr>
-      <w:r>
-        <w:rPr>
-          <w:lang w:val="en-IN"/>
-        </w:rPr>
-        <w:t>Go to "Virtual Machines."</w:t>
-      </w:r>
-    </w:p>
-    <w:p>
-      <w:pPr>
-        <w:numPr>
-          <w:ilvl w:val="1"/>
-          <w:numId w:val="12"/>
-        </w:numPr>
-        <w:rPr>
-          <w:lang w:val="en-IN"/>
-        </w:rPr>
-      </w:pPr>
-      <w:r>
-        <w:rPr>
-          <w:lang w:val="en-IN"/>
-        </w:rPr>
-        <w:t>Click "Create."</w:t>
-      </w:r>
-    </w:p>
-    <w:p>
-      <w:pPr>
-        <w:numPr>
-          <w:ilvl w:val="1"/>
-          <w:numId w:val="12"/>
-        </w:numPr>
-        <w:rPr>
-          <w:lang w:val="en-IN"/>
-        </w:rPr>
-      </w:pPr>
-      <w:r>
-        <w:rPr>
-          <w:lang w:val="en-IN"/>
-        </w:rPr>
-        <w:t xml:space="preserve">Select </w:t>
-      </w:r>
+      <w:proofErr w:type="spellStart"/>
       <w:r>
         <w:rPr>
           <w:b/>
           <w:bCs/>
           <w:lang w:val="en-IN"/>
         </w:rPr>
-        <w:t>West US</w:t>
+        <w:t>ResourceGroupWestUS</w:t>
       </w:r>
-      <w:r>
-        <w:rPr>
-          <w:lang w:val="en-IN"/>
-        </w:rPr>
-        <w:t xml:space="preserve"> for the region.</w:t>
-      </w:r>
-    </w:p>
-    <w:p>
-      <w:pPr>
-        <w:numPr>
-          <w:ilvl w:val="1"/>
-          <w:numId w:val="12"/>
-        </w:numPr>
-        <w:rPr>
-          <w:lang w:val="en-IN"/>
-        </w:rPr>
-      </w:pPr>
-      <w:r>
-        <w:rPr>
-          <w:lang w:val="en-IN"/>
-        </w:rPr>
-        <w:t xml:space="preserve">Assign the VM to the </w:t>
-      </w:r>
+      <w:proofErr w:type="spellEnd"/>
       <w:r>
         <w:rPr>
           <w:b/>
           <w:bCs/>
           <w:lang w:val="en-IN"/>
         </w:rPr>
-        <w:t>West US Virtual Network</w:t>
+        <w:t xml:space="preserve"> --location </w:t>
       </w:r>
+      <w:proofErr w:type="spellStart"/>
       <w:r>
+        <w:rPr>
+          <w:b/>
+          <w:bCs/>
+          <w:lang w:val="en-IN"/>
+        </w:rPr>
+        <w:t>westus</w:t>
+      </w:r>
+      <w:proofErr w:type="spellEnd"/>
+    </w:p>
+    <w:p>
+      <w:pPr>
+        <w:ind w:left="720"/>
         <w:rPr>
           <w:lang w:val="en-IN"/>
         </w:rPr>
-        <w:t xml:space="preserve"> created earlier.</w:t>
-      </w:r>
-    </w:p>
-    <w:p>
-      <w:pPr>
-        <w:numPr>
-          <w:ilvl w:val="1"/>
-          <w:numId w:val="12"/>
-        </w:numPr>
-        <w:rPr>
-          <w:lang w:val="en-IN"/>
-        </w:rPr>
       </w:pPr>
       <w:r>
         <w:rPr>
-          <w:lang w:val="en-IN"/>
-        </w:rPr>
-        <w:lastRenderedPageBreak/>
-        <w:t>Choose an OS image (</w:t>
-      </w:r>
-      <w:r>
-        <w:rPr>
-          <w:lang w:val="en-IN"/>
-        </w:rPr>
-        <w:t>windows</w:t>
-      </w:r>
-      <w:r>
-        <w:rPr>
-          <w:lang w:val="en-IN"/>
-        </w:rPr>
-        <w:t>), size, authentication, and storage.</w:t>
-      </w:r>
-    </w:p>
-    <w:p>
-      <w:pPr>
-        <w:numPr>
-          <w:ilvl w:val="1"/>
-          <w:numId w:val="12"/>
-        </w:numPr>
-        <w:rPr>
-          <w:lang w:val="en-IN"/>
-        </w:rPr>
-      </w:pPr>
-      <w:r>
-        <w:rPr>
-          <w:lang w:val="en-IN"/>
-        </w:rPr>
-        <w:t>Complete the setup and launch the VM.</w:t>
-      </w:r>
-    </w:p>
-    <w:p>
-      <w:pPr>
-        <w:rPr>
-          <w:lang w:val="en-IN"/>
-        </w:rPr>
-      </w:pPr>
-      <w:r>
-        <w:rPr>
+          <w:noProof/>
           <w:lang w:val="en-IN"/>
         </w:rPr>
         <w:drawing>
-          <wp:inline distT="0" distB="0" distL="0" distR="0" wp14:anchorId="09E3A44E" wp14:editId="3A56DE56">
-            <wp:extent cx="5486400" cy="3860165"/>
-            <wp:effectExtent l="0" t="0" r="0" b="6985"/>
-            <wp:docPr id="985136829" name="Picture 1"/>
+          <wp:inline distT="0" distB="0" distL="0" distR="0" wp14:anchorId="3A948A4F" wp14:editId="6F8AD5AF">
+            <wp:extent cx="5486400" cy="1546860"/>
+            <wp:effectExtent l="0" t="0" r="0" b="0"/>
+            <wp:docPr id="1293731364" name="Picture 1"/>
             <wp:cNvGraphicFramePr>
               <a:graphicFrameLocks xmlns:a="http://schemas.openxmlformats.org/drawingml/2006/main" noChangeAspect="1"/>
             </wp:cNvGraphicFramePr>
@@ -560,7 +335,7 @@
               <a:graphicData uri="http://schemas.openxmlformats.org/drawingml/2006/picture">
                 <pic:pic xmlns:pic="http://schemas.openxmlformats.org/drawingml/2006/picture">
                   <pic:nvPicPr>
-                    <pic:cNvPr id="985136829" name=""/>
+                    <pic:cNvPr id="1293731364" name=""/>
                     <pic:cNvPicPr/>
                   </pic:nvPicPr>
                   <pic:blipFill>
@@ -572,7 +347,7 @@
                   <pic:spPr>
                     <a:xfrm>
                       <a:off x="0" y="0"/>
-                      <a:ext cx="5486400" cy="3860165"/>
+                      <a:ext cx="5486400" cy="1546860"/>
                     </a:xfrm>
                     <a:prstGeom prst="rect">
                       <a:avLst/>
@@ -588,6 +363,42 @@
     <w:p>
       <w:pPr>
         <w:rPr>
+          <w:b/>
+          <w:bCs/>
+          <w:lang w:val="en-IN"/>
+        </w:rPr>
+      </w:pPr>
+    </w:p>
+    <w:p>
+      <w:pPr>
+        <w:rPr>
+          <w:lang w:val="en-IN"/>
+        </w:rPr>
+      </w:pPr>
+      <w:r>
+        <w:rPr>
+          <w:b/>
+          <w:bCs/>
+          <w:lang w:val="en-IN"/>
+        </w:rPr>
+        <w:t>2.</w:t>
+      </w:r>
+      <w:r>
+        <w:rPr>
+          <w:b/>
+          <w:bCs/>
+          <w:lang w:val="en-IN"/>
+        </w:rPr>
+        <w:t xml:space="preserve"> Create Virtual Networks</w:t>
+      </w:r>
+    </w:p>
+    <w:p>
+      <w:pPr>
+        <w:numPr>
+          <w:ilvl w:val="0"/>
+          <w:numId w:val="17"/>
+        </w:numPr>
+        <w:rPr>
           <w:lang w:val="en-IN"/>
         </w:rPr>
       </w:pPr>
@@ -595,11 +406,92 @@
         <w:rPr>
           <w:lang w:val="en-IN"/>
         </w:rPr>
+        <w:t>Create two virtual networks, one for each region:</w:t>
+      </w:r>
+    </w:p>
+    <w:p>
+      <w:pPr>
+        <w:rPr>
+          <w:b/>
+          <w:bCs/>
+          <w:lang w:val="en-IN"/>
+        </w:rPr>
+      </w:pPr>
+      <w:proofErr w:type="spellStart"/>
+      <w:r>
+        <w:rPr>
+          <w:b/>
+          <w:bCs/>
+          <w:lang w:val="en-IN"/>
+        </w:rPr>
+        <w:t>az</w:t>
+      </w:r>
+      <w:proofErr w:type="spellEnd"/>
+      <w:r>
+        <w:rPr>
+          <w:b/>
+          <w:bCs/>
+          <w:lang w:val="en-IN"/>
+        </w:rPr>
+        <w:t xml:space="preserve"> network </w:t>
+      </w:r>
+      <w:proofErr w:type="spellStart"/>
+      <w:r>
+        <w:rPr>
+          <w:b/>
+          <w:bCs/>
+          <w:lang w:val="en-IN"/>
+        </w:rPr>
+        <w:t>vnet</w:t>
+      </w:r>
+      <w:proofErr w:type="spellEnd"/>
+      <w:r>
+        <w:rPr>
+          <w:b/>
+          <w:bCs/>
+          <w:lang w:val="en-IN"/>
+        </w:rPr>
+        <w:t xml:space="preserve"> create --resource-group </w:t>
+      </w:r>
+      <w:proofErr w:type="spellStart"/>
+      <w:r>
+        <w:rPr>
+          <w:b/>
+          <w:bCs/>
+          <w:lang w:val="en-IN"/>
+        </w:rPr>
+        <w:t>ResourceGroupCentralUS</w:t>
+      </w:r>
+      <w:proofErr w:type="spellEnd"/>
+      <w:r>
+        <w:rPr>
+          <w:b/>
+          <w:bCs/>
+          <w:lang w:val="en-IN"/>
+        </w:rPr>
+        <w:t xml:space="preserve"> --name VNet1 --subnet-name Subnet1</w:t>
+      </w:r>
+    </w:p>
+    <w:p>
+      <w:pPr>
+        <w:rPr>
+          <w:b/>
+          <w:bCs/>
+          <w:lang w:val="en-IN"/>
+        </w:rPr>
+      </w:pPr>
+      <w:r>
+        <w:rPr>
+          <w:b/>
+          <w:bCs/>
+          <w:lang w:val="en-IN"/>
+        </w:rPr>
+        <w:lastRenderedPageBreak/>
         <w:drawing>
-          <wp:inline distT="0" distB="0" distL="0" distR="0" wp14:anchorId="4158832E" wp14:editId="40EC07E9">
-            <wp:extent cx="5486400" cy="1872615"/>
+          <wp:inline distT="0" distB="0" distL="0" distR="0" wp14:anchorId="6503CB44" wp14:editId="0F49A923">
+            <wp:extent cx="5486400" cy="1950720"/>
             <wp:effectExtent l="0" t="0" r="0" b="0"/>
-            <wp:docPr id="4253189" name="Picture 1"/>
+            <wp:docPr id="471017788" name="Picture 1"/>
             <wp:cNvGraphicFramePr>
               <a:graphicFrameLocks xmlns:a="http://schemas.openxmlformats.org/drawingml/2006/main" noChangeAspect="1"/>
             </wp:cNvGraphicFramePr>
@@ -607,7 +499,7 @@
               <a:graphicData uri="http://schemas.openxmlformats.org/drawingml/2006/picture">
                 <pic:pic xmlns:pic="http://schemas.openxmlformats.org/drawingml/2006/picture">
                   <pic:nvPicPr>
-                    <pic:cNvPr id="4253189" name=""/>
+                    <pic:cNvPr id="471017788" name=""/>
                     <pic:cNvPicPr/>
                   </pic:nvPicPr>
                   <pic:blipFill>
@@ -619,7 +511,7 @@
                   <pic:spPr>
                     <a:xfrm>
                       <a:off x="0" y="0"/>
-                      <a:ext cx="5486400" cy="1872615"/>
+                      <a:ext cx="5486400" cy="1950720"/>
                     </a:xfrm>
                     <a:prstGeom prst="rect">
                       <a:avLst/>
@@ -635,147 +527,85 @@
     <w:p>
       <w:pPr>
         <w:rPr>
-          <w:lang w:val="en-IN"/>
-        </w:rPr>
-      </w:pPr>
-    </w:p>
-    <w:p>
-      <w:pPr>
-        <w:rPr>
           <w:b/>
           <w:bCs/>
           <w:lang w:val="en-IN"/>
         </w:rPr>
       </w:pPr>
+      <w:proofErr w:type="spellStart"/>
       <w:r>
         <w:rPr>
           <w:b/>
           <w:bCs/>
           <w:lang w:val="en-IN"/>
         </w:rPr>
-        <w:t>4. Deploy a Virtual Machine in South India:</w:t>
+        <w:t>az</w:t>
       </w:r>
-    </w:p>
-    <w:p>
-      <w:pPr>
-        <w:numPr>
-          <w:ilvl w:val="0"/>
-          <w:numId w:val="13"/>
-        </w:numPr>
-        <w:rPr>
-          <w:lang w:val="en-IN"/>
-        </w:rPr>
-      </w:pPr>
+      <w:proofErr w:type="spellEnd"/>
       <w:r>
         <w:rPr>
           <w:b/>
           <w:bCs/>
           <w:lang w:val="en-IN"/>
         </w:rPr>
-        <w:t>In Azure Portal</w:t>
+        <w:t xml:space="preserve"> network </w:t>
       </w:r>
-      <w:r>
-        <w:rPr>
-          <w:lang w:val="en-IN"/>
-        </w:rPr>
-        <w:t>:</w:t>
-      </w:r>
-    </w:p>
-    <w:p>
-      <w:pPr>
-        <w:numPr>
-          <w:ilvl w:val="1"/>
-          <w:numId w:val="13"/>
-        </w:numPr>
-        <w:rPr>
-          <w:lang w:val="en-IN"/>
-        </w:rPr>
-      </w:pPr>
-      <w:r>
-        <w:rPr>
-          <w:lang w:val="en-IN"/>
-        </w:rPr>
-        <w:t xml:space="preserve">Repeat the steps to create another virtual machine in </w:t>
-      </w:r>
+      <w:proofErr w:type="spellStart"/>
       <w:r>
         <w:rPr>
           <w:b/>
           <w:bCs/>
           <w:lang w:val="en-IN"/>
         </w:rPr>
-        <w:t>South India</w:t>
+        <w:t>vnet</w:t>
       </w:r>
-      <w:r>
-        <w:rPr>
-          <w:lang w:val="en-IN"/>
-        </w:rPr>
-        <w:t>.</w:t>
-      </w:r>
-    </w:p>
-    <w:p>
-      <w:pPr>
-        <w:numPr>
-          <w:ilvl w:val="1"/>
-          <w:numId w:val="13"/>
-        </w:numPr>
-        <w:rPr>
-          <w:lang w:val="en-IN"/>
-        </w:rPr>
-      </w:pPr>
-      <w:r>
-        <w:rPr>
-          <w:lang w:val="en-IN"/>
-        </w:rPr>
-        <w:t xml:space="preserve">Make sure the VM is connected to the </w:t>
-      </w:r>
+      <w:proofErr w:type="spellEnd"/>
       <w:r>
         <w:rPr>
           <w:b/>
           <w:bCs/>
           <w:lang w:val="en-IN"/>
         </w:rPr>
-        <w:t>South India Virtual Network</w:t>
+        <w:t xml:space="preserve"> create --resource-group </w:t>
       </w:r>
+      <w:proofErr w:type="spellStart"/>
       <w:r>
         <w:rPr>
+          <w:b/>
+          <w:bCs/>
           <w:lang w:val="en-IN"/>
         </w:rPr>
-        <w:t>.</w:t>
+        <w:t>ResourceGroupWestUS</w:t>
+      </w:r>
+      <w:proofErr w:type="spellEnd"/>
+      <w:r>
+        <w:rPr>
+          <w:b/>
+          <w:bCs/>
+          <w:lang w:val="en-IN"/>
+        </w:rPr>
+        <w:t xml:space="preserve"> --name VNet2 --subnet-name Subnet2</w:t>
       </w:r>
     </w:p>
     <w:p>
       <w:pPr>
-        <w:numPr>
-          <w:ilvl w:val="1"/>
-          <w:numId w:val="13"/>
-        </w:numPr>
         <w:rPr>
+          <w:b/>
+          <w:bCs/>
           <w:lang w:val="en-IN"/>
         </w:rPr>
       </w:pPr>
       <w:r>
         <w:rPr>
-          <w:lang w:val="en-IN"/>
-        </w:rPr>
-        <w:lastRenderedPageBreak/>
-        <w:t>Complete deployment.</w:t>
-      </w:r>
-    </w:p>
-    <w:p>
-      <w:pPr>
-        <w:rPr>
-          <w:lang w:val="en-IN"/>
-        </w:rPr>
-      </w:pPr>
-      <w:r>
-        <w:rPr>
+          <w:b/>
+          <w:bCs/>
           <w:lang w:val="en-IN"/>
         </w:rPr>
         <w:drawing>
-          <wp:inline distT="0" distB="0" distL="0" distR="0" wp14:anchorId="65EBBEA9" wp14:editId="6029B665">
-            <wp:extent cx="5486400" cy="2793365"/>
-            <wp:effectExtent l="0" t="0" r="0" b="6985"/>
-            <wp:docPr id="1840845967" name="Picture 1"/>
+          <wp:inline distT="0" distB="0" distL="0" distR="0" wp14:anchorId="0DCA77C8" wp14:editId="3DE4F442">
+            <wp:extent cx="5486400" cy="2338705"/>
+            <wp:effectExtent l="0" t="0" r="0" b="4445"/>
+            <wp:docPr id="566762097" name="Picture 1"/>
             <wp:cNvGraphicFramePr>
               <a:graphicFrameLocks xmlns:a="http://schemas.openxmlformats.org/drawingml/2006/main" noChangeAspect="1"/>
             </wp:cNvGraphicFramePr>
@@ -783,7 +613,7 @@
               <a:graphicData uri="http://schemas.openxmlformats.org/drawingml/2006/picture">
                 <pic:pic xmlns:pic="http://schemas.openxmlformats.org/drawingml/2006/picture">
                   <pic:nvPicPr>
-                    <pic:cNvPr id="1840845967" name=""/>
+                    <pic:cNvPr id="566762097" name=""/>
                     <pic:cNvPicPr/>
                   </pic:nvPicPr>
                   <pic:blipFill>
@@ -795,7 +625,7 @@
                   <pic:spPr>
                     <a:xfrm>
                       <a:off x="0" y="0"/>
-                      <a:ext cx="5486400" cy="2793365"/>
+                      <a:ext cx="5486400" cy="2338705"/>
                     </a:xfrm>
                     <a:prstGeom prst="rect">
                       <a:avLst/>
@@ -811,18 +641,23 @@
     <w:p>
       <w:pPr>
         <w:rPr>
+          <w:b/>
+          <w:bCs/>
           <w:lang w:val="en-IN"/>
         </w:rPr>
       </w:pPr>
       <w:r>
         <w:rPr>
+          <w:b/>
+          <w:bCs/>
+          <w:noProof/>
           <w:lang w:val="en-IN"/>
         </w:rPr>
         <w:drawing>
-          <wp:inline distT="0" distB="0" distL="0" distR="0" wp14:anchorId="5567410A" wp14:editId="5E50B0A3">
-            <wp:extent cx="5486400" cy="2231390"/>
-            <wp:effectExtent l="0" t="0" r="0" b="0"/>
-            <wp:docPr id="196142775" name="Picture 1"/>
+          <wp:inline distT="0" distB="0" distL="0" distR="0" wp14:anchorId="3C348460" wp14:editId="327F77DF">
+            <wp:extent cx="5486400" cy="1173480"/>
+            <wp:effectExtent l="0" t="0" r="0" b="7620"/>
+            <wp:docPr id="1102006541" name="Picture 1"/>
             <wp:cNvGraphicFramePr>
               <a:graphicFrameLocks xmlns:a="http://schemas.openxmlformats.org/drawingml/2006/main" noChangeAspect="1"/>
             </wp:cNvGraphicFramePr>
@@ -830,7 +665,7 @@
               <a:graphicData uri="http://schemas.openxmlformats.org/drawingml/2006/picture">
                 <pic:pic xmlns:pic="http://schemas.openxmlformats.org/drawingml/2006/picture">
                   <pic:nvPicPr>
-                    <pic:cNvPr id="196142775" name=""/>
+                    <pic:cNvPr id="1102006541" name=""/>
                     <pic:cNvPicPr/>
                   </pic:nvPicPr>
                   <pic:blipFill>
@@ -842,7 +677,7 @@
                   <pic:spPr>
                     <a:xfrm>
                       <a:off x="0" y="0"/>
-                      <a:ext cx="5486400" cy="2231390"/>
+                      <a:ext cx="5486400" cy="1173480"/>
                     </a:xfrm>
                     <a:prstGeom prst="rect">
                       <a:avLst/>
@@ -861,213 +696,151 @@
           <w:lang w:val="en-IN"/>
         </w:rPr>
       </w:pPr>
-    </w:p>
-    <w:p>
-      <w:pPr>
-        <w:rPr>
-          <w:lang w:val="en-IN"/>
-        </w:rPr>
-      </w:pPr>
-    </w:p>
-    <w:p>
-      <w:pPr>
-        <w:rPr>
-          <w:b/>
-          <w:bCs/>
-          <w:lang w:val="en-IN"/>
-        </w:rPr>
-      </w:pPr>
       <w:r>
         <w:rPr>
           <w:b/>
           <w:bCs/>
           <w:lang w:val="en-IN"/>
         </w:rPr>
-        <w:t>5. Create VNet-to-VNet Peering:</w:t>
+        <w:t>3. Create Virtual Machines</w:t>
       </w:r>
     </w:p>
     <w:p>
       <w:pPr>
         <w:numPr>
           <w:ilvl w:val="0"/>
-          <w:numId w:val="14"/>
+          <w:numId w:val="18"/>
         </w:numPr>
         <w:rPr>
           <w:lang w:val="en-IN"/>
         </w:rPr>
       </w:pPr>
+      <w:r>
+        <w:rPr>
+          <w:lang w:val="en-IN"/>
+        </w:rPr>
+        <w:t>Deploy VM1 in Central US and VM2 in West US.</w:t>
+      </w:r>
+    </w:p>
+    <w:p>
+      <w:pPr>
+        <w:rPr>
+          <w:b/>
+          <w:bCs/>
+          <w:lang w:val="en-IN"/>
+        </w:rPr>
+      </w:pPr>
+      <w:proofErr w:type="spellStart"/>
       <w:r>
         <w:rPr>
           <w:b/>
           <w:bCs/>
           <w:lang w:val="en-IN"/>
         </w:rPr>
-        <w:t>In Azure Portal</w:t>
+        <w:t>az</w:t>
       </w:r>
-      <w:r>
-        <w:rPr>
-          <w:lang w:val="en-IN"/>
-        </w:rPr>
-        <w:t>:</w:t>
-      </w:r>
-    </w:p>
-    <w:p>
-      <w:pPr>
-        <w:numPr>
-          <w:ilvl w:val="1"/>
-          <w:numId w:val="14"/>
-        </w:numPr>
-        <w:rPr>
-          <w:lang w:val="en-IN"/>
-        </w:rPr>
-      </w:pPr>
-      <w:r>
-        <w:rPr>
-          <w:lang w:val="en-IN"/>
-        </w:rPr>
-        <w:t xml:space="preserve">Navigate to "Virtual networks" and select the </w:t>
-      </w:r>
+      <w:proofErr w:type="spellEnd"/>
       <w:r>
         <w:rPr>
           <w:b/>
           <w:bCs/>
           <w:lang w:val="en-IN"/>
         </w:rPr>
-        <w:t>West US Virtual Network</w:t>
+        <w:t xml:space="preserve"> </w:t>
       </w:r>
-      <w:r>
-        <w:rPr>
-          <w:lang w:val="en-IN"/>
-        </w:rPr>
-        <w:t>.</w:t>
-      </w:r>
-    </w:p>
-    <w:p>
-      <w:pPr>
-        <w:numPr>
-          <w:ilvl w:val="1"/>
-          <w:numId w:val="14"/>
-        </w:numPr>
-        <w:rPr>
-          <w:lang w:val="en-IN"/>
-        </w:rPr>
-      </w:pPr>
-      <w:r>
-        <w:rPr>
-          <w:lang w:val="en-IN"/>
-        </w:rPr>
-        <w:t>Under "Settings," select "Peerings," then "Add."</w:t>
-      </w:r>
-    </w:p>
-    <w:p>
-      <w:pPr>
-        <w:numPr>
-          <w:ilvl w:val="1"/>
-          <w:numId w:val="14"/>
-        </w:numPr>
-        <w:rPr>
-          <w:lang w:val="en-IN"/>
-        </w:rPr>
-      </w:pPr>
-      <w:r>
-        <w:rPr>
-          <w:lang w:val="en-IN"/>
-        </w:rPr>
-        <w:t xml:space="preserve">Choose the </w:t>
-      </w:r>
+      <w:proofErr w:type="spellStart"/>
       <w:r>
         <w:rPr>
           <w:b/>
           <w:bCs/>
           <w:lang w:val="en-IN"/>
         </w:rPr>
-        <w:t>South India Virtual Network</w:t>
+        <w:t>vm</w:t>
       </w:r>
-      <w:r>
-        <w:rPr>
-          <w:lang w:val="en-IN"/>
-        </w:rPr>
-        <w:t xml:space="preserve"> to peer with.</w:t>
-      </w:r>
-    </w:p>
-    <w:p>
-      <w:pPr>
-        <w:numPr>
-          <w:ilvl w:val="1"/>
-          <w:numId w:val="14"/>
-        </w:numPr>
-        <w:rPr>
-          <w:lang w:val="en-IN"/>
-        </w:rPr>
-      </w:pPr>
-      <w:r>
-        <w:rPr>
-          <w:lang w:val="en-IN"/>
-        </w:rPr>
-        <w:t>Ensure you enable "Allow virtual network access."</w:t>
-      </w:r>
-    </w:p>
-    <w:p>
-      <w:pPr>
-        <w:numPr>
-          <w:ilvl w:val="1"/>
-          <w:numId w:val="14"/>
-        </w:numPr>
-        <w:rPr>
-          <w:lang w:val="en-IN"/>
-        </w:rPr>
-      </w:pPr>
-      <w:r>
-        <w:rPr>
-          <w:lang w:val="en-IN"/>
-        </w:rPr>
-        <w:lastRenderedPageBreak/>
-        <w:t xml:space="preserve">Similarly, create a peer connection from the </w:t>
-      </w:r>
+      <w:proofErr w:type="spellEnd"/>
       <w:r>
         <w:rPr>
           <w:b/>
           <w:bCs/>
           <w:lang w:val="en-IN"/>
         </w:rPr>
-        <w:t>South India Virtual Network</w:t>
+        <w:t xml:space="preserve"> create --resource-group </w:t>
       </w:r>
-      <w:r>
-        <w:rPr>
-          <w:lang w:val="en-IN"/>
-        </w:rPr>
-        <w:t xml:space="preserve"> to </w:t>
-      </w:r>
+      <w:proofErr w:type="spellStart"/>
       <w:r>
         <w:rPr>
           <w:b/>
           <w:bCs/>
           <w:lang w:val="en-IN"/>
         </w:rPr>
-        <w:t>West US</w:t>
+        <w:t>ResourceGroupCentralUS</w:t>
       </w:r>
+      <w:proofErr w:type="spellEnd"/>
       <w:r>
         <w:rPr>
+          <w:b/>
+          <w:bCs/>
           <w:lang w:val="en-IN"/>
         </w:rPr>
-        <w:t>.</w:t>
+        <w:t xml:space="preserve"> --name VM1 --image Ubuntu2204 --</w:t>
+      </w:r>
+      <w:proofErr w:type="spellStart"/>
+      <w:r>
+        <w:rPr>
+          <w:b/>
+          <w:bCs/>
+          <w:lang w:val="en-IN"/>
+        </w:rPr>
+        <w:t>vnet</w:t>
+      </w:r>
+      <w:proofErr w:type="spellEnd"/>
+      <w:r>
+        <w:rPr>
+          <w:b/>
+          <w:bCs/>
+          <w:lang w:val="en-IN"/>
+        </w:rPr>
+        <w:t xml:space="preserve">-name VNet1 --subnet Subnet1 --admin-username </w:t>
+      </w:r>
+      <w:proofErr w:type="spellStart"/>
+      <w:r>
+        <w:rPr>
+          <w:b/>
+          <w:bCs/>
+          <w:lang w:val="en-IN"/>
+        </w:rPr>
+        <w:t>azureuser</w:t>
+      </w:r>
+      <w:proofErr w:type="spellEnd"/>
+      <w:r>
+        <w:rPr>
+          <w:b/>
+          <w:bCs/>
+          <w:lang w:val="en-IN"/>
+        </w:rPr>
+        <w:t xml:space="preserve"> --generate-ssh-keys</w:t>
       </w:r>
     </w:p>
     <w:p>
       <w:pPr>
         <w:rPr>
+          <w:b/>
+          <w:bCs/>
           <w:lang w:val="en-IN"/>
         </w:rPr>
       </w:pPr>
       <w:r>
         <w:rPr>
+          <w:b/>
+          <w:bCs/>
           <w:lang w:val="en-IN"/>
         </w:rPr>
+        <w:lastRenderedPageBreak/>
         <w:drawing>
-          <wp:inline distT="0" distB="0" distL="0" distR="0" wp14:anchorId="58CFEB51" wp14:editId="20339CFF">
-            <wp:extent cx="5486400" cy="1420495"/>
-            <wp:effectExtent l="0" t="0" r="0" b="8255"/>
-            <wp:docPr id="1470787595" name="Picture 1"/>
+          <wp:inline distT="0" distB="0" distL="0" distR="0" wp14:anchorId="2089B4A5" wp14:editId="6F56DA28">
+            <wp:extent cx="5486400" cy="1266190"/>
+            <wp:effectExtent l="0" t="0" r="0" b="0"/>
+            <wp:docPr id="1795375878" name="Picture 1"/>
             <wp:cNvGraphicFramePr>
               <a:graphicFrameLocks xmlns:a="http://schemas.openxmlformats.org/drawingml/2006/main" noChangeAspect="1"/>
             </wp:cNvGraphicFramePr>
@@ -1075,7 +848,7 @@
               <a:graphicData uri="http://schemas.openxmlformats.org/drawingml/2006/picture">
                 <pic:pic xmlns:pic="http://schemas.openxmlformats.org/drawingml/2006/picture">
                   <pic:nvPicPr>
-                    <pic:cNvPr id="1470787595" name=""/>
+                    <pic:cNvPr id="1795375878" name=""/>
                     <pic:cNvPicPr/>
                   </pic:nvPicPr>
                   <pic:blipFill>
@@ -1087,7 +860,7 @@
                   <pic:spPr>
                     <a:xfrm>
                       <a:off x="0" y="0"/>
-                      <a:ext cx="5486400" cy="1420495"/>
+                      <a:ext cx="5486400" cy="1266190"/>
                     </a:xfrm>
                     <a:prstGeom prst="rect">
                       <a:avLst/>
@@ -1103,57 +876,349 @@
     <w:p>
       <w:pPr>
         <w:rPr>
-          <w:lang w:val="en-IN"/>
-        </w:rPr>
-      </w:pPr>
-    </w:p>
-    <w:p>
-      <w:pPr>
-        <w:rPr>
-          <w:lang w:val="en-IN"/>
-        </w:rPr>
-      </w:pPr>
-    </w:p>
-    <w:p>
-      <w:pPr>
-        <w:rPr>
           <w:b/>
           <w:bCs/>
           <w:lang w:val="en-IN"/>
         </w:rPr>
       </w:pPr>
+      <w:proofErr w:type="spellStart"/>
       <w:r>
         <w:rPr>
           <w:b/>
           <w:bCs/>
           <w:lang w:val="en-IN"/>
         </w:rPr>
-        <w:t>6. Test VM Connectivity:</w:t>
+        <w:t>az</w:t>
       </w:r>
-    </w:p>
-    <w:p>
-      <w:pPr>
-        <w:numPr>
-          <w:ilvl w:val="0"/>
-          <w:numId w:val="15"/>
-        </w:numPr>
-        <w:rPr>
-          <w:lang w:val="en-IN"/>
-        </w:rPr>
-      </w:pPr>
+      <w:proofErr w:type="spellEnd"/>
       <w:r>
         <w:rPr>
           <w:b/>
           <w:bCs/>
           <w:lang w:val="en-IN"/>
         </w:rPr>
-        <w:t>Via RDP</w:t>
+        <w:t xml:space="preserve"> </w:t>
+      </w:r>
+      <w:proofErr w:type="spellStart"/>
+      <w:r>
+        <w:rPr>
+          <w:b/>
+          <w:bCs/>
+          <w:lang w:val="en-IN"/>
+        </w:rPr>
+        <w:t>vm</w:t>
+      </w:r>
+      <w:proofErr w:type="spellEnd"/>
+      <w:r>
+        <w:rPr>
+          <w:b/>
+          <w:bCs/>
+          <w:lang w:val="en-IN"/>
+        </w:rPr>
+        <w:t xml:space="preserve"> create --resource-group </w:t>
+      </w:r>
+      <w:proofErr w:type="spellStart"/>
+      <w:r>
+        <w:rPr>
+          <w:b/>
+          <w:bCs/>
+          <w:lang w:val="en-IN"/>
+        </w:rPr>
+        <w:t>ResourceGroupWestUS</w:t>
+      </w:r>
+      <w:proofErr w:type="spellEnd"/>
+      <w:r>
+        <w:rPr>
+          <w:b/>
+          <w:bCs/>
+          <w:lang w:val="en-IN"/>
+        </w:rPr>
+        <w:t xml:space="preserve"> --name VM2 --image Ubuntu2204 --</w:t>
+      </w:r>
+      <w:proofErr w:type="spellStart"/>
+      <w:r>
+        <w:rPr>
+          <w:b/>
+          <w:bCs/>
+          <w:lang w:val="en-IN"/>
+        </w:rPr>
+        <w:t>vnet</w:t>
+      </w:r>
+      <w:proofErr w:type="spellEnd"/>
+      <w:r>
+        <w:rPr>
+          <w:b/>
+          <w:bCs/>
+          <w:lang w:val="en-IN"/>
+        </w:rPr>
+        <w:t xml:space="preserve">-name VNet2 --subnet Subnet2 --admin-username </w:t>
+      </w:r>
+      <w:proofErr w:type="spellStart"/>
+      <w:r>
+        <w:rPr>
+          <w:b/>
+          <w:bCs/>
+          <w:lang w:val="en-IN"/>
+        </w:rPr>
+        <w:t>azureuser</w:t>
+      </w:r>
+      <w:proofErr w:type="spellEnd"/>
+      <w:r>
+        <w:rPr>
+          <w:b/>
+          <w:bCs/>
+          <w:lang w:val="en-IN"/>
+        </w:rPr>
+        <w:t xml:space="preserve"> --generate-ssh-keys</w:t>
+      </w:r>
+    </w:p>
+    <w:p>
+      <w:pPr>
+        <w:rPr>
+          <w:b/>
+          <w:bCs/>
+          <w:lang w:val="en-IN"/>
+        </w:rPr>
+      </w:pPr>
+      <w:r>
+        <w:rPr>
+          <w:b/>
+          <w:bCs/>
+          <w:lang w:val="en-IN"/>
+        </w:rPr>
+        <w:drawing>
+          <wp:inline distT="0" distB="0" distL="0" distR="0" wp14:anchorId="31A5E788" wp14:editId="5F847AEF">
+            <wp:extent cx="5486400" cy="1964055"/>
+            <wp:effectExtent l="0" t="0" r="0" b="0"/>
+            <wp:docPr id="453480992" name="Picture 1"/>
+            <wp:cNvGraphicFramePr>
+              <a:graphicFrameLocks xmlns:a="http://schemas.openxmlformats.org/drawingml/2006/main" noChangeAspect="1"/>
+            </wp:cNvGraphicFramePr>
+            <a:graphic xmlns:a="http://schemas.openxmlformats.org/drawingml/2006/main">
+              <a:graphicData uri="http://schemas.openxmlformats.org/drawingml/2006/picture">
+                <pic:pic xmlns:pic="http://schemas.openxmlformats.org/drawingml/2006/picture">
+                  <pic:nvPicPr>
+                    <pic:cNvPr id="453480992" name=""/>
+                    <pic:cNvPicPr/>
+                  </pic:nvPicPr>
+                  <pic:blipFill>
+                    <a:blip r:embed="rId12"/>
+                    <a:stretch>
+                      <a:fillRect/>
+                    </a:stretch>
+                  </pic:blipFill>
+                  <pic:spPr>
+                    <a:xfrm>
+                      <a:off x="0" y="0"/>
+                      <a:ext cx="5486400" cy="1964055"/>
+                    </a:xfrm>
+                    <a:prstGeom prst="rect">
+                      <a:avLst/>
+                    </a:prstGeom>
+                  </pic:spPr>
+                </pic:pic>
+              </a:graphicData>
+            </a:graphic>
+          </wp:inline>
+        </w:drawing>
+      </w:r>
+    </w:p>
+    <w:p>
+      <w:pPr>
+        <w:rPr>
+          <w:b/>
+          <w:bCs/>
+          <w:lang w:val="en-IN"/>
+        </w:rPr>
+      </w:pPr>
+      <w:r>
+        <w:rPr>
+          <w:b/>
+          <w:bCs/>
+          <w:noProof/>
+          <w:lang w:val="en-IN"/>
+        </w:rPr>
+        <w:drawing>
+          <wp:inline distT="0" distB="0" distL="0" distR="0" wp14:anchorId="02A250D1" wp14:editId="62FF13AD">
+            <wp:extent cx="5486400" cy="1135380"/>
+            <wp:effectExtent l="0" t="0" r="0" b="7620"/>
+            <wp:docPr id="601653082" name="Picture 1"/>
+            <wp:cNvGraphicFramePr>
+              <a:graphicFrameLocks xmlns:a="http://schemas.openxmlformats.org/drawingml/2006/main" noChangeAspect="1"/>
+            </wp:cNvGraphicFramePr>
+            <a:graphic xmlns:a="http://schemas.openxmlformats.org/drawingml/2006/main">
+              <a:graphicData uri="http://schemas.openxmlformats.org/drawingml/2006/picture">
+                <pic:pic xmlns:pic="http://schemas.openxmlformats.org/drawingml/2006/picture">
+                  <pic:nvPicPr>
+                    <pic:cNvPr id="601653082" name=""/>
+                    <pic:cNvPicPr/>
+                  </pic:nvPicPr>
+                  <pic:blipFill>
+                    <a:blip r:embed="rId13"/>
+                    <a:stretch>
+                      <a:fillRect/>
+                    </a:stretch>
+                  </pic:blipFill>
+                  <pic:spPr>
+                    <a:xfrm>
+                      <a:off x="0" y="0"/>
+                      <a:ext cx="5486400" cy="1135380"/>
+                    </a:xfrm>
+                    <a:prstGeom prst="rect">
+                      <a:avLst/>
+                    </a:prstGeom>
+                  </pic:spPr>
+                </pic:pic>
+              </a:graphicData>
+            </a:graphic>
+          </wp:inline>
+        </w:drawing>
+      </w:r>
+    </w:p>
+    <w:p>
+      <w:pPr>
+        <w:rPr>
+          <w:b/>
+          <w:bCs/>
+          <w:lang w:val="en-IN"/>
+        </w:rPr>
+      </w:pPr>
+      <w:r>
+        <w:rPr>
+          <w:b/>
+          <w:bCs/>
+          <w:lang w:val="en-IN"/>
+        </w:rPr>
+        <w:t xml:space="preserve">4. Create V-net Peering </w:t>
+      </w:r>
+    </w:p>
+    <w:p>
+      <w:pPr>
+        <w:rPr>
+          <w:b/>
+          <w:bCs/>
+          <w:lang w:val="en-IN"/>
+        </w:rPr>
+      </w:pPr>
+      <w:r>
+        <w:rPr>
+          <w:b/>
+          <w:bCs/>
+          <w:noProof/>
+          <w:lang w:val="en-IN"/>
+        </w:rPr>
+        <w:drawing>
+          <wp:inline distT="0" distB="0" distL="0" distR="0" wp14:anchorId="181130D7" wp14:editId="668B5536">
+            <wp:extent cx="5486400" cy="1414145"/>
+            <wp:effectExtent l="0" t="0" r="0" b="0"/>
+            <wp:docPr id="1467325908" name="Picture 1"/>
+            <wp:cNvGraphicFramePr>
+              <a:graphicFrameLocks xmlns:a="http://schemas.openxmlformats.org/drawingml/2006/main" noChangeAspect="1"/>
+            </wp:cNvGraphicFramePr>
+            <a:graphic xmlns:a="http://schemas.openxmlformats.org/drawingml/2006/main">
+              <a:graphicData uri="http://schemas.openxmlformats.org/drawingml/2006/picture">
+                <pic:pic xmlns:pic="http://schemas.openxmlformats.org/drawingml/2006/picture">
+                  <pic:nvPicPr>
+                    <pic:cNvPr id="1467325908" name=""/>
+                    <pic:cNvPicPr/>
+                  </pic:nvPicPr>
+                  <pic:blipFill>
+                    <a:blip r:embed="rId14"/>
+                    <a:stretch>
+                      <a:fillRect/>
+                    </a:stretch>
+                  </pic:blipFill>
+                  <pic:spPr>
+                    <a:xfrm>
+                      <a:off x="0" y="0"/>
+                      <a:ext cx="5486400" cy="1414145"/>
+                    </a:xfrm>
+                    <a:prstGeom prst="rect">
+                      <a:avLst/>
+                    </a:prstGeom>
+                  </pic:spPr>
+                </pic:pic>
+              </a:graphicData>
+            </a:graphic>
+          </wp:inline>
+        </w:drawing>
+      </w:r>
+    </w:p>
+    <w:p>
+      <w:pPr>
+        <w:rPr>
+          <w:b/>
+          <w:bCs/>
+          <w:lang w:val="en-IN"/>
+        </w:rPr>
+      </w:pPr>
+      <w:r>
+        <w:rPr>
+          <w:b/>
+          <w:bCs/>
+          <w:lang w:val="en-IN"/>
+        </w:rPr>
+        <w:lastRenderedPageBreak/>
+        <w:drawing>
+          <wp:inline distT="0" distB="0" distL="0" distR="0" wp14:anchorId="015130A6" wp14:editId="0987C75D">
+            <wp:extent cx="5486400" cy="1691005"/>
+            <wp:effectExtent l="0" t="0" r="0" b="4445"/>
+            <wp:docPr id="457995704" name="Picture 1"/>
+            <wp:cNvGraphicFramePr>
+              <a:graphicFrameLocks xmlns:a="http://schemas.openxmlformats.org/drawingml/2006/main" noChangeAspect="1"/>
+            </wp:cNvGraphicFramePr>
+            <a:graphic xmlns:a="http://schemas.openxmlformats.org/drawingml/2006/main">
+              <a:graphicData uri="http://schemas.openxmlformats.org/drawingml/2006/picture">
+                <pic:pic xmlns:pic="http://schemas.openxmlformats.org/drawingml/2006/picture">
+                  <pic:nvPicPr>
+                    <pic:cNvPr id="457995704" name=""/>
+                    <pic:cNvPicPr/>
+                  </pic:nvPicPr>
+                  <pic:blipFill>
+                    <a:blip r:embed="rId15"/>
+                    <a:stretch>
+                      <a:fillRect/>
+                    </a:stretch>
+                  </pic:blipFill>
+                  <pic:spPr>
+                    <a:xfrm>
+                      <a:off x="0" y="0"/>
+                      <a:ext cx="5486400" cy="1691005"/>
+                    </a:xfrm>
+                    <a:prstGeom prst="rect">
+                      <a:avLst/>
+                    </a:prstGeom>
+                  </pic:spPr>
+                </pic:pic>
+              </a:graphicData>
+            </a:graphic>
+          </wp:inline>
+        </w:drawing>
+      </w:r>
+    </w:p>
+    <w:p>
+      <w:pPr>
+        <w:rPr>
+          <w:b/>
+          <w:bCs/>
+          <w:lang w:val="en-IN"/>
+        </w:rPr>
+      </w:pPr>
+      <w:r>
+        <w:rPr>
+          <w:b/>
+          <w:bCs/>
+          <w:lang w:val="en-IN"/>
+        </w:rPr>
+        <w:t>5</w:t>
       </w:r>
       <w:r>
         <w:rPr>
+          <w:b/>
+          <w:bCs/>
           <w:lang w:val="en-IN"/>
         </w:rPr>
-        <w:t>:</w:t>
+        <w:t>. Test VM Connectivity:</w:t>
       </w:r>
     </w:p>
     <w:p>
@@ -1170,7 +1235,13 @@
         <w:rPr>
           <w:lang w:val="en-IN"/>
         </w:rPr>
-        <w:t xml:space="preserve">Connect to </w:t>
+        <w:t>C</w:t>
+      </w:r>
+      <w:r>
+        <w:rPr>
+          <w:lang w:val="en-IN"/>
+        </w:rPr>
+        <w:t xml:space="preserve">onnect to </w:t>
       </w:r>
       <w:r>
         <w:rPr>
@@ -1179,24 +1250,6 @@
           <w:lang w:val="en-IN"/>
         </w:rPr>
         <w:t>VM1</w:t>
-      </w:r>
-      <w:r>
-        <w:rPr>
-          <w:lang w:val="en-IN"/>
-        </w:rPr>
-        <w:t xml:space="preserve"> (</w:t>
-      </w:r>
-      <w:r>
-        <w:rPr>
-          <w:lang w:val="en-IN"/>
-        </w:rPr>
-        <w:t xml:space="preserve">South India </w:t>
-      </w:r>
-      <w:r>
-        <w:rPr>
-          <w:lang w:val="en-IN"/>
-        </w:rPr>
-        <w:t>VM).</w:t>
       </w:r>
     </w:p>
     <w:p>
@@ -1222,24 +1275,6 @@
           <w:lang w:val="en-IN"/>
         </w:rPr>
         <w:t>VM2</w:t>
-      </w:r>
-      <w:r>
-        <w:rPr>
-          <w:lang w:val="en-IN"/>
-        </w:rPr>
-        <w:t xml:space="preserve"> (</w:t>
-      </w:r>
-      <w:r>
-        <w:rPr>
-          <w:lang w:val="en-IN"/>
-        </w:rPr>
-        <w:t>West US</w:t>
-      </w:r>
-      <w:r>
-        <w:rPr>
-          <w:lang w:val="en-IN"/>
-        </w:rPr>
-        <w:t xml:space="preserve"> VM):</w:t>
       </w:r>
     </w:p>
     <w:p>
@@ -1268,7 +1303,13 @@
         <w:t>1</w:t>
       </w:r>
       <w:r>
-        <w:t>0.0.0.4</w:t>
+        <w:t>0.</w:t>
+      </w:r>
+      <w:r>
+        <w:t>1</w:t>
+      </w:r>
+      <w:r>
+        <w:t>.0.4</w:t>
       </w:r>
     </w:p>
     <w:p>
@@ -1282,10 +1323,10 @@
           <w:lang w:val="en-IN"/>
         </w:rPr>
         <w:drawing>
-          <wp:inline distT="0" distB="0" distL="0" distR="0" wp14:anchorId="7908A271" wp14:editId="24E05C28">
-            <wp:extent cx="5486400" cy="1672590"/>
-            <wp:effectExtent l="0" t="0" r="0" b="3810"/>
-            <wp:docPr id="59990684" name="Picture 1"/>
+          <wp:inline distT="0" distB="0" distL="0" distR="0" wp14:anchorId="5FE747FD" wp14:editId="6B90760B">
+            <wp:extent cx="5166360" cy="2369820"/>
+            <wp:effectExtent l="0" t="0" r="0" b="0"/>
+            <wp:docPr id="1353900909" name="Picture 1"/>
             <wp:cNvGraphicFramePr>
               <a:graphicFrameLocks xmlns:a="http://schemas.openxmlformats.org/drawingml/2006/main" noChangeAspect="1"/>
             </wp:cNvGraphicFramePr>
@@ -1293,11 +1334,11 @@
               <a:graphicData uri="http://schemas.openxmlformats.org/drawingml/2006/picture">
                 <pic:pic xmlns:pic="http://schemas.openxmlformats.org/drawingml/2006/picture">
                   <pic:nvPicPr>
-                    <pic:cNvPr id="59990684" name=""/>
+                    <pic:cNvPr id="1353900909" name=""/>
                     <pic:cNvPicPr/>
                   </pic:nvPicPr>
                   <pic:blipFill>
-                    <a:blip r:embed="rId12"/>
+                    <a:blip r:embed="rId16"/>
                     <a:stretch>
                       <a:fillRect/>
                     </a:stretch>
@@ -1305,7 +1346,7 @@
                   <pic:spPr>
                     <a:xfrm>
                       <a:off x="0" y="0"/>
-                      <a:ext cx="5486400" cy="1672590"/>
+                      <a:ext cx="5166813" cy="2370028"/>
                     </a:xfrm>
                     <a:prstGeom prst="rect">
                       <a:avLst/>
@@ -1322,7 +1363,7 @@
       <w:pPr>
         <w:numPr>
           <w:ilvl w:val="1"/>
-          <w:numId w:val="15"/>
+          <w:numId w:val="19"/>
         </w:numPr>
         <w:rPr>
           <w:lang w:val="en-IN"/>
@@ -1332,10 +1373,145 @@
         <w:rPr>
           <w:lang w:val="en-IN"/>
         </w:rPr>
-        <w:t>Ensure the ping is successful to verify connectivity.</w:t>
+        <w:t>C</w:t>
+      </w:r>
+      <w:r>
+        <w:rPr>
+          <w:lang w:val="en-IN"/>
+        </w:rPr>
+        <w:t xml:space="preserve">onnect to </w:t>
+      </w:r>
+      <w:r>
+        <w:rPr>
+          <w:b/>
+          <w:bCs/>
+          <w:lang w:val="en-IN"/>
+        </w:rPr>
+        <w:t>VM</w:t>
+      </w:r>
+      <w:r>
+        <w:rPr>
+          <w:b/>
+          <w:bCs/>
+          <w:lang w:val="en-IN"/>
+        </w:rPr>
+        <w:t>2</w:t>
       </w:r>
     </w:p>
-    <w:p/>
+    <w:p>
+      <w:pPr>
+        <w:numPr>
+          <w:ilvl w:val="1"/>
+          <w:numId w:val="19"/>
+        </w:numPr>
+        <w:rPr>
+          <w:lang w:val="en-IN"/>
+        </w:rPr>
+      </w:pPr>
+      <w:r>
+        <w:rPr>
+          <w:lang w:val="en-IN"/>
+        </w:rPr>
+        <w:t xml:space="preserve">Ping the private IP address of </w:t>
+      </w:r>
+      <w:r>
+        <w:rPr>
+          <w:b/>
+          <w:bCs/>
+          <w:lang w:val="en-IN"/>
+        </w:rPr>
+        <w:t>VM</w:t>
+      </w:r>
+      <w:r>
+        <w:rPr>
+          <w:b/>
+          <w:bCs/>
+          <w:lang w:val="en-IN"/>
+        </w:rPr>
+        <w:t>1</w:t>
+      </w:r>
+    </w:p>
+    <w:p>
+      <w:pPr>
+        <w:ind w:left="1440"/>
+      </w:pPr>
+      <w:r>
+        <w:rPr>
+          <w:lang w:val="en-IN"/>
+        </w:rPr>
+        <w:t>Ping</w:t>
+      </w:r>
+      <w:r>
+        <w:rPr>
+          <w:lang w:val="en-IN"/>
+        </w:rPr>
+        <w:t xml:space="preserve"> </w:t>
+      </w:r>
+      <w:r>
+        <w:t>1</w:t>
+      </w:r>
+      <w:r>
+        <w:t>0.</w:t>
+      </w:r>
+      <w:r>
+        <w:t>0</w:t>
+      </w:r>
+      <w:r>
+        <w:t>.</w:t>
+      </w:r>
+      <w:r>
+        <w:t>1</w:t>
+      </w:r>
+      <w:r>
+        <w:t>.4</w:t>
+      </w:r>
+    </w:p>
+    <w:p>
+      <w:r>
+        <w:drawing>
+          <wp:inline distT="0" distB="0" distL="0" distR="0" wp14:anchorId="2FE906C2" wp14:editId="19B515F9">
+            <wp:extent cx="4305300" cy="1101952"/>
+            <wp:effectExtent l="0" t="0" r="0" b="3175"/>
+            <wp:docPr id="1493267525" name="Picture 1"/>
+            <wp:cNvGraphicFramePr>
+              <a:graphicFrameLocks xmlns:a="http://schemas.openxmlformats.org/drawingml/2006/main" noChangeAspect="1"/>
+            </wp:cNvGraphicFramePr>
+            <a:graphic xmlns:a="http://schemas.openxmlformats.org/drawingml/2006/main">
+              <a:graphicData uri="http://schemas.openxmlformats.org/drawingml/2006/picture">
+                <pic:pic xmlns:pic="http://schemas.openxmlformats.org/drawingml/2006/picture">
+                  <pic:nvPicPr>
+                    <pic:cNvPr id="1493267525" name=""/>
+                    <pic:cNvPicPr/>
+                  </pic:nvPicPr>
+                  <pic:blipFill>
+                    <a:blip r:embed="rId17"/>
+                    <a:stretch>
+                      <a:fillRect/>
+                    </a:stretch>
+                  </pic:blipFill>
+                  <pic:spPr>
+                    <a:xfrm>
+                      <a:off x="0" y="0"/>
+                      <a:ext cx="4339638" cy="1110741"/>
+                    </a:xfrm>
+                    <a:prstGeom prst="rect">
+                      <a:avLst/>
+                    </a:prstGeom>
+                  </pic:spPr>
+                </pic:pic>
+              </a:graphicData>
+            </a:graphic>
+          </wp:inline>
+        </w:drawing>
+      </w:r>
+    </w:p>
+    <w:p>
+      <w:pPr>
+        <w:rPr>
+          <w:lang w:val="en-IN"/>
+        </w:rPr>
+      </w:pPr>
+    </w:p>
     <w:sectPr>
       <w:pgSz w:w="12240" w:h="15840"/>
       <w:pgMar w:top="1440" w:right="1800" w:bottom="1440" w:left="1800" w:header="720" w:footer="720" w:gutter="0"/>
@@ -1520,6 +1696,300 @@
     </w:lvl>
   </w:abstractNum>
   <w:abstractNum w:abstractNumId="9" w15:restartNumberingAfterBreak="0">
+    <w:nsid w:val="07544C34"/>
+    <w:multiLevelType w:val="multilevel"/>
+    <w:tmpl w:val="707CB368"/>
+    <w:lvl w:ilvl="0">
+      <w:start w:val="1"/>
+      <w:numFmt w:val="bullet"/>
+      <w:lvlText w:val=""/>
+      <w:lvlJc w:val="left"/>
+      <w:pPr>
+        <w:tabs>
+          <w:tab w:val="num" w:pos="720"/>
+        </w:tabs>
+        <w:ind w:left="720" w:hanging="360"/>
+      </w:pPr>
+      <w:rPr>
+        <w:rFonts w:ascii="Symbol" w:hAnsi="Symbol" w:hint="default"/>
+        <w:sz w:val="20"/>
+      </w:rPr>
+    </w:lvl>
+    <w:lvl w:ilvl="1">
+      <w:start w:val="1"/>
+      <w:numFmt w:val="decimal"/>
+      <w:lvlText w:val="%2."/>
+      <w:lvlJc w:val="left"/>
+      <w:pPr>
+        <w:tabs>
+          <w:tab w:val="num" w:pos="1440"/>
+        </w:tabs>
+        <w:ind w:left="1440" w:hanging="360"/>
+      </w:pPr>
+    </w:lvl>
+    <w:lvl w:ilvl="2" w:tentative="1">
+      <w:start w:val="1"/>
+      <w:numFmt w:val="bullet"/>
+      <w:lvlText w:val=""/>
+      <w:lvlJc w:val="left"/>
+      <w:pPr>
+        <w:tabs>
+          <w:tab w:val="num" w:pos="2160"/>
+        </w:tabs>
+        <w:ind w:left="2160" w:hanging="360"/>
+      </w:pPr>
+      <w:rPr>
+        <w:rFonts w:ascii="Wingdings" w:hAnsi="Wingdings" w:hint="default"/>
+        <w:sz w:val="20"/>
+      </w:rPr>
+    </w:lvl>
+    <w:lvl w:ilvl="3" w:tentative="1">
+      <w:start w:val="1"/>
+      <w:numFmt w:val="bullet"/>
+      <w:lvlText w:val=""/>
+      <w:lvlJc w:val="left"/>
+      <w:pPr>
+        <w:tabs>
+          <w:tab w:val="num" w:pos="2880"/>
+        </w:tabs>
+        <w:ind w:left="2880" w:hanging="360"/>
+      </w:pPr>
+      <w:rPr>
+        <w:rFonts w:ascii="Wingdings" w:hAnsi="Wingdings" w:hint="default"/>
+        <w:sz w:val="20"/>
+      </w:rPr>
+    </w:lvl>
+    <w:lvl w:ilvl="4" w:tentative="1">
+      <w:start w:val="1"/>
+      <w:numFmt w:val="bullet"/>
+      <w:lvlText w:val=""/>
+      <w:lvlJc w:val="left"/>
+      <w:pPr>
+        <w:tabs>
+          <w:tab w:val="num" w:pos="3600"/>
+        </w:tabs>
+        <w:ind w:left="3600" w:hanging="360"/>
+      </w:pPr>
+      <w:rPr>
+        <w:rFonts w:ascii="Wingdings" w:hAnsi="Wingdings" w:hint="default"/>
+        <w:sz w:val="20"/>
+      </w:rPr>
+    </w:lvl>
+    <w:lvl w:ilvl="5" w:tentative="1">
+      <w:start w:val="1"/>
+      <w:numFmt w:val="bullet"/>
+      <w:lvlText w:val=""/>
+      <w:lvlJc w:val="left"/>
+      <w:pPr>
+        <w:tabs>
+          <w:tab w:val="num" w:pos="4320"/>
+        </w:tabs>
+        <w:ind w:left="4320" w:hanging="360"/>
+      </w:pPr>
+      <w:rPr>
+        <w:rFonts w:ascii="Wingdings" w:hAnsi="Wingdings" w:hint="default"/>
+        <w:sz w:val="20"/>
+      </w:rPr>
+    </w:lvl>
+    <w:lvl w:ilvl="6" w:tentative="1">
+      <w:start w:val="1"/>
+      <w:numFmt w:val="bullet"/>
+      <w:lvlText w:val=""/>
+      <w:lvlJc w:val="left"/>
+      <w:pPr>
+        <w:tabs>
+          <w:tab w:val="num" w:pos="5040"/>
+        </w:tabs>
+        <w:ind w:left="5040" w:hanging="360"/>
+      </w:pPr>
+      <w:rPr>
+        <w:rFonts w:ascii="Wingdings" w:hAnsi="Wingdings" w:hint="default"/>
+        <w:sz w:val="20"/>
+      </w:rPr>
+    </w:lvl>
+    <w:lvl w:ilvl="7" w:tentative="1">
+      <w:start w:val="1"/>
+      <w:numFmt w:val="bullet"/>
+      <w:lvlText w:val=""/>
+      <w:lvlJc w:val="left"/>
+      <w:pPr>
+        <w:tabs>
+          <w:tab w:val="num" w:pos="5760"/>
+        </w:tabs>
+        <w:ind w:left="5760" w:hanging="360"/>
+      </w:pPr>
+      <w:rPr>
+        <w:rFonts w:ascii="Wingdings" w:hAnsi="Wingdings" w:hint="default"/>
+        <w:sz w:val="20"/>
+      </w:rPr>
+    </w:lvl>
+    <w:lvl w:ilvl="8" w:tentative="1">
+      <w:start w:val="1"/>
+      <w:numFmt w:val="bullet"/>
+      <w:lvlText w:val=""/>
+      <w:lvlJc w:val="left"/>
+      <w:pPr>
+        <w:tabs>
+          <w:tab w:val="num" w:pos="6480"/>
+        </w:tabs>
+        <w:ind w:left="6480" w:hanging="360"/>
+      </w:pPr>
+      <w:rPr>
+        <w:rFonts w:ascii="Wingdings" w:hAnsi="Wingdings" w:hint="default"/>
+        <w:sz w:val="20"/>
+      </w:rPr>
+    </w:lvl>
+  </w:abstractNum>
+  <w:abstractNum w:abstractNumId="10" w15:restartNumberingAfterBreak="0">
+    <w:nsid w:val="19A04CFF"/>
+    <w:multiLevelType w:val="multilevel"/>
+    <w:tmpl w:val="33907FF6"/>
+    <w:lvl w:ilvl="0">
+      <w:start w:val="1"/>
+      <w:numFmt w:val="bullet"/>
+      <w:lvlText w:val=""/>
+      <w:lvlJc w:val="left"/>
+      <w:pPr>
+        <w:tabs>
+          <w:tab w:val="num" w:pos="720"/>
+        </w:tabs>
+        <w:ind w:left="720" w:hanging="360"/>
+      </w:pPr>
+      <w:rPr>
+        <w:rFonts w:ascii="Symbol" w:hAnsi="Symbol" w:hint="default"/>
+        <w:sz w:val="20"/>
+      </w:rPr>
+    </w:lvl>
+    <w:lvl w:ilvl="1" w:tentative="1">
+      <w:start w:val="1"/>
+      <w:numFmt w:val="bullet"/>
+      <w:lvlText w:val="o"/>
+      <w:lvlJc w:val="left"/>
+      <w:pPr>
+        <w:tabs>
+          <w:tab w:val="num" w:pos="1440"/>
+        </w:tabs>
+        <w:ind w:left="1440" w:hanging="360"/>
+      </w:pPr>
+      <w:rPr>
+        <w:rFonts w:ascii="Courier New" w:hAnsi="Courier New" w:hint="default"/>
+        <w:sz w:val="20"/>
+      </w:rPr>
+    </w:lvl>
+    <w:lvl w:ilvl="2" w:tentative="1">
+      <w:start w:val="1"/>
+      <w:numFmt w:val="bullet"/>
+      <w:lvlText w:val=""/>
+      <w:lvlJc w:val="left"/>
+      <w:pPr>
+        <w:tabs>
+          <w:tab w:val="num" w:pos="2160"/>
+        </w:tabs>
+        <w:ind w:left="2160" w:hanging="360"/>
+      </w:pPr>
+      <w:rPr>
+        <w:rFonts w:ascii="Wingdings" w:hAnsi="Wingdings" w:hint="default"/>
+        <w:sz w:val="20"/>
+      </w:rPr>
+    </w:lvl>
+    <w:lvl w:ilvl="3" w:tentative="1">
+      <w:start w:val="1"/>
+      <w:numFmt w:val="bullet"/>
+      <w:lvlText w:val=""/>
+      <w:lvlJc w:val="left"/>
+      <w:pPr>
+        <w:tabs>
+          <w:tab w:val="num" w:pos="2880"/>
+        </w:tabs>
+        <w:ind w:left="2880" w:hanging="360"/>
+      </w:pPr>
+      <w:rPr>
+        <w:rFonts w:ascii="Wingdings" w:hAnsi="Wingdings" w:hint="default"/>
+        <w:sz w:val="20"/>
+      </w:rPr>
+    </w:lvl>
+    <w:lvl w:ilvl="4" w:tentative="1">
+      <w:start w:val="1"/>
+      <w:numFmt w:val="bullet"/>
+      <w:lvlText w:val=""/>
+      <w:lvlJc w:val="left"/>
+      <w:pPr>
+        <w:tabs>
+          <w:tab w:val="num" w:pos="3600"/>
+        </w:tabs>
+        <w:ind w:left="3600" w:hanging="360"/>
+      </w:pPr>
+      <w:rPr>
+        <w:rFonts w:ascii="Wingdings" w:hAnsi="Wingdings" w:hint="default"/>
+        <w:sz w:val="20"/>
+      </w:rPr>
+    </w:lvl>
+    <w:lvl w:ilvl="5" w:tentative="1">
+      <w:start w:val="1"/>
+      <w:numFmt w:val="bullet"/>
+      <w:lvlText w:val=""/>
+      <w:lvlJc w:val="left"/>
+      <w:pPr>
+        <w:tabs>
+          <w:tab w:val="num" w:pos="4320"/>
+        </w:tabs>
+        <w:ind w:left="4320" w:hanging="360"/>
+      </w:pPr>
+      <w:rPr>
+        <w:rFonts w:ascii="Wingdings" w:hAnsi="Wingdings" w:hint="default"/>
+        <w:sz w:val="20"/>
+      </w:rPr>
+    </w:lvl>
+    <w:lvl w:ilvl="6" w:tentative="1">
+      <w:start w:val="1"/>
+      <w:numFmt w:val="bullet"/>
+      <w:lvlText w:val=""/>
+      <w:lvlJc w:val="left"/>
+      <w:pPr>
+        <w:tabs>
+          <w:tab w:val="num" w:pos="5040"/>
+        </w:tabs>
+        <w:ind w:left="5040" w:hanging="360"/>
+      </w:pPr>
+      <w:rPr>
+        <w:rFonts w:ascii="Wingdings" w:hAnsi="Wingdings" w:hint="default"/>
+        <w:sz w:val="20"/>
+      </w:rPr>
+    </w:lvl>
+    <w:lvl w:ilvl="7" w:tentative="1">
+      <w:start w:val="1"/>
+      <w:numFmt w:val="bullet"/>
+      <w:lvlText w:val=""/>
+      <w:lvlJc w:val="left"/>
+      <w:pPr>
+        <w:tabs>
+          <w:tab w:val="num" w:pos="5760"/>
+        </w:tabs>
+        <w:ind w:left="5760" w:hanging="360"/>
+      </w:pPr>
+      <w:rPr>
+        <w:rFonts w:ascii="Wingdings" w:hAnsi="Wingdings" w:hint="default"/>
+        <w:sz w:val="20"/>
+      </w:rPr>
+    </w:lvl>
+    <w:lvl w:ilvl="8" w:tentative="1">
+      <w:start w:val="1"/>
+      <w:numFmt w:val="bullet"/>
+      <w:lvlText w:val=""/>
+      <w:lvlJc w:val="left"/>
+      <w:pPr>
+        <w:tabs>
+          <w:tab w:val="num" w:pos="6480"/>
+        </w:tabs>
+        <w:ind w:left="6480" w:hanging="360"/>
+      </w:pPr>
+      <w:rPr>
+        <w:rFonts w:ascii="Wingdings" w:hAnsi="Wingdings" w:hint="default"/>
+        <w:sz w:val="20"/>
+      </w:rPr>
+    </w:lvl>
+  </w:abstractNum>
+  <w:abstractNum w:abstractNumId="11" w15:restartNumberingAfterBreak="0">
     <w:nsid w:val="28910CD3"/>
     <w:multiLevelType w:val="multilevel"/>
     <w:tmpl w:val="707CB368"/>
@@ -1664,7 +2134,7 @@
       </w:rPr>
     </w:lvl>
   </w:abstractNum>
-  <w:abstractNum w:abstractNumId="10" w15:restartNumberingAfterBreak="0">
+  <w:abstractNum w:abstractNumId="12" w15:restartNumberingAfterBreak="0">
     <w:nsid w:val="28F5759C"/>
     <w:multiLevelType w:val="multilevel"/>
     <w:tmpl w:val="56C413F2"/>
@@ -1809,7 +2279,156 @@
       </w:rPr>
     </w:lvl>
   </w:abstractNum>
-  <w:abstractNum w:abstractNumId="11" w15:restartNumberingAfterBreak="0">
+  <w:abstractNum w:abstractNumId="13" w15:restartNumberingAfterBreak="0">
+    <w:nsid w:val="412A3068"/>
+    <w:multiLevelType w:val="multilevel"/>
+    <w:tmpl w:val="88746264"/>
+    <w:lvl w:ilvl="0">
+      <w:start w:val="1"/>
+      <w:numFmt w:val="bullet"/>
+      <w:lvlText w:val=""/>
+      <w:lvlJc w:val="left"/>
+      <w:pPr>
+        <w:tabs>
+          <w:tab w:val="num" w:pos="720"/>
+        </w:tabs>
+        <w:ind w:left="720" w:hanging="360"/>
+      </w:pPr>
+      <w:rPr>
+        <w:rFonts w:ascii="Symbol" w:hAnsi="Symbol" w:hint="default"/>
+        <w:sz w:val="20"/>
+      </w:rPr>
+    </w:lvl>
+    <w:lvl w:ilvl="1">
+      <w:start w:val="1"/>
+      <w:numFmt w:val="bullet"/>
+      <w:lvlText w:val="o"/>
+      <w:lvlJc w:val="left"/>
+      <w:pPr>
+        <w:tabs>
+          <w:tab w:val="num" w:pos="1440"/>
+        </w:tabs>
+        <w:ind w:left="1440" w:hanging="360"/>
+      </w:pPr>
+      <w:rPr>
+        <w:rFonts w:ascii="Courier New" w:hAnsi="Courier New" w:hint="default"/>
+        <w:sz w:val="20"/>
+      </w:rPr>
+    </w:lvl>
+    <w:lvl w:ilvl="2" w:tentative="1">
+      <w:start w:val="1"/>
+      <w:numFmt w:val="bullet"/>
+      <w:lvlText w:val=""/>
+      <w:lvlJc w:val="left"/>
+      <w:pPr>
+        <w:tabs>
+          <w:tab w:val="num" w:pos="2160"/>
+        </w:tabs>
+        <w:ind w:left="2160" w:hanging="360"/>
+      </w:pPr>
+      <w:rPr>
+        <w:rFonts w:ascii="Wingdings" w:hAnsi="Wingdings" w:hint="default"/>
+        <w:sz w:val="20"/>
+      </w:rPr>
+    </w:lvl>
+    <w:lvl w:ilvl="3" w:tentative="1">
+      <w:start w:val="1"/>
+      <w:numFmt w:val="bullet"/>
+      <w:lvlText w:val=""/>
+      <w:lvlJc w:val="left"/>
+      <w:pPr>
+        <w:tabs>
+          <w:tab w:val="num" w:pos="2880"/>
+        </w:tabs>
+        <w:ind w:left="2880" w:hanging="360"/>
+      </w:pPr>
+      <w:rPr>
+        <w:rFonts w:ascii="Wingdings" w:hAnsi="Wingdings" w:hint="default"/>
+        <w:sz w:val="20"/>
+      </w:rPr>
+    </w:lvl>
+    <w:lvl w:ilvl="4" w:tentative="1">
+      <w:start w:val="1"/>
+      <w:numFmt w:val="bullet"/>
+      <w:lvlText w:val=""/>
+      <w:lvlJc w:val="left"/>
+      <w:pPr>
+        <w:tabs>
+          <w:tab w:val="num" w:pos="3600"/>
+        </w:tabs>
+        <w:ind w:left="3600" w:hanging="360"/>
+      </w:pPr>
+      <w:rPr>
+        <w:rFonts w:ascii="Wingdings" w:hAnsi="Wingdings" w:hint="default"/>
+        <w:sz w:val="20"/>
+      </w:rPr>
+    </w:lvl>
+    <w:lvl w:ilvl="5" w:tentative="1">
+      <w:start w:val="1"/>
+      <w:numFmt w:val="bullet"/>
+      <w:lvlText w:val=""/>
+      <w:lvlJc w:val="left"/>
+      <w:pPr>
+        <w:tabs>
+          <w:tab w:val="num" w:pos="4320"/>
+        </w:tabs>
+        <w:ind w:left="4320" w:hanging="360"/>
+      </w:pPr>
+      <w:rPr>
+        <w:rFonts w:ascii="Wingdings" w:hAnsi="Wingdings" w:hint="default"/>
+        <w:sz w:val="20"/>
+      </w:rPr>
+    </w:lvl>
+    <w:lvl w:ilvl="6" w:tentative="1">
+      <w:start w:val="1"/>
+      <w:numFmt w:val="bullet"/>
+      <w:lvlText w:val=""/>
+      <w:lvlJc w:val="left"/>
+      <w:pPr>
+        <w:tabs>
+          <w:tab w:val="num" w:pos="5040"/>
+        </w:tabs>
+        <w:ind w:left="5040" w:hanging="360"/>
+      </w:pPr>
+      <w:rPr>
+        <w:rFonts w:ascii="Wingdings" w:hAnsi="Wingdings" w:hint="default"/>
+        <w:sz w:val="20"/>
+      </w:rPr>
+    </w:lvl>
+    <w:lvl w:ilvl="7" w:tentative="1">
+      <w:start w:val="1"/>
+      <w:numFmt w:val="bullet"/>
+      <w:lvlText w:val=""/>
+      <w:lvlJc w:val="left"/>
+      <w:pPr>
+        <w:tabs>
+          <w:tab w:val="num" w:pos="5760"/>
+        </w:tabs>
+        <w:ind w:left="5760" w:hanging="360"/>
+      </w:pPr>
+      <w:rPr>
+        <w:rFonts w:ascii="Wingdings" w:hAnsi="Wingdings" w:hint="default"/>
+        <w:sz w:val="20"/>
+      </w:rPr>
+    </w:lvl>
+    <w:lvl w:ilvl="8" w:tentative="1">
+      <w:start w:val="1"/>
+      <w:numFmt w:val="bullet"/>
+      <w:lvlText w:val=""/>
+      <w:lvlJc w:val="left"/>
+      <w:pPr>
+        <w:tabs>
+          <w:tab w:val="num" w:pos="6480"/>
+        </w:tabs>
+        <w:ind w:left="6480" w:hanging="360"/>
+      </w:pPr>
+      <w:rPr>
+        <w:rFonts w:ascii="Wingdings" w:hAnsi="Wingdings" w:hint="default"/>
+        <w:sz w:val="20"/>
+      </w:rPr>
+    </w:lvl>
+  </w:abstractNum>
+  <w:abstractNum w:abstractNumId="14" w15:restartNumberingAfterBreak="0">
     <w:nsid w:val="584A57AE"/>
     <w:multiLevelType w:val="multilevel"/>
     <w:tmpl w:val="0D3AB128"/>
@@ -1954,7 +2573,7 @@
       </w:rPr>
     </w:lvl>
   </w:abstractNum>
-  <w:abstractNum w:abstractNumId="12" w15:restartNumberingAfterBreak="0">
+  <w:abstractNum w:abstractNumId="15" w15:restartNumberingAfterBreak="0">
     <w:nsid w:val="705364D7"/>
     <w:multiLevelType w:val="multilevel"/>
     <w:tmpl w:val="974EF814"/>
@@ -2099,7 +2718,156 @@
       </w:rPr>
     </w:lvl>
   </w:abstractNum>
-  <w:abstractNum w:abstractNumId="13" w15:restartNumberingAfterBreak="0">
+  <w:abstractNum w:abstractNumId="16" w15:restartNumberingAfterBreak="0">
+    <w:nsid w:val="74761AD6"/>
+    <w:multiLevelType w:val="multilevel"/>
+    <w:tmpl w:val="69B6F976"/>
+    <w:lvl w:ilvl="0">
+      <w:start w:val="1"/>
+      <w:numFmt w:val="bullet"/>
+      <w:lvlText w:val=""/>
+      <w:lvlJc w:val="left"/>
+      <w:pPr>
+        <w:tabs>
+          <w:tab w:val="num" w:pos="720"/>
+        </w:tabs>
+        <w:ind w:left="720" w:hanging="360"/>
+      </w:pPr>
+      <w:rPr>
+        <w:rFonts w:ascii="Symbol" w:hAnsi="Symbol" w:hint="default"/>
+        <w:sz w:val="20"/>
+      </w:rPr>
+    </w:lvl>
+    <w:lvl w:ilvl="1" w:tentative="1">
+      <w:start w:val="1"/>
+      <w:numFmt w:val="bullet"/>
+      <w:lvlText w:val="o"/>
+      <w:lvlJc w:val="left"/>
+      <w:pPr>
+        <w:tabs>
+          <w:tab w:val="num" w:pos="1440"/>
+        </w:tabs>
+        <w:ind w:left="1440" w:hanging="360"/>
+      </w:pPr>
+      <w:rPr>
+        <w:rFonts w:ascii="Courier New" w:hAnsi="Courier New" w:hint="default"/>
+        <w:sz w:val="20"/>
+      </w:rPr>
+    </w:lvl>
+    <w:lvl w:ilvl="2" w:tentative="1">
+      <w:start w:val="1"/>
+      <w:numFmt w:val="bullet"/>
+      <w:lvlText w:val=""/>
+      <w:lvlJc w:val="left"/>
+      <w:pPr>
+        <w:tabs>
+          <w:tab w:val="num" w:pos="2160"/>
+        </w:tabs>
+        <w:ind w:left="2160" w:hanging="360"/>
+      </w:pPr>
+      <w:rPr>
+        <w:rFonts w:ascii="Wingdings" w:hAnsi="Wingdings" w:hint="default"/>
+        <w:sz w:val="20"/>
+      </w:rPr>
+    </w:lvl>
+    <w:lvl w:ilvl="3" w:tentative="1">
+      <w:start w:val="1"/>
+      <w:numFmt w:val="bullet"/>
+      <w:lvlText w:val=""/>
+      <w:lvlJc w:val="left"/>
+      <w:pPr>
+        <w:tabs>
+          <w:tab w:val="num" w:pos="2880"/>
+        </w:tabs>
+        <w:ind w:left="2880" w:hanging="360"/>
+      </w:pPr>
+      <w:rPr>
+        <w:rFonts w:ascii="Wingdings" w:hAnsi="Wingdings" w:hint="default"/>
+        <w:sz w:val="20"/>
+      </w:rPr>
+    </w:lvl>
+    <w:lvl w:ilvl="4" w:tentative="1">
+      <w:start w:val="1"/>
+      <w:numFmt w:val="bullet"/>
+      <w:lvlText w:val=""/>
+      <w:lvlJc w:val="left"/>
+      <w:pPr>
+        <w:tabs>
+          <w:tab w:val="num" w:pos="3600"/>
+        </w:tabs>
+        <w:ind w:left="3600" w:hanging="360"/>
+      </w:pPr>
+      <w:rPr>
+        <w:rFonts w:ascii="Wingdings" w:hAnsi="Wingdings" w:hint="default"/>
+        <w:sz w:val="20"/>
+      </w:rPr>
+    </w:lvl>
+    <w:lvl w:ilvl="5" w:tentative="1">
+      <w:start w:val="1"/>
+      <w:numFmt w:val="bullet"/>
+      <w:lvlText w:val=""/>
+      <w:lvlJc w:val="left"/>
+      <w:pPr>
+        <w:tabs>
+          <w:tab w:val="num" w:pos="4320"/>
+        </w:tabs>
+        <w:ind w:left="4320" w:hanging="360"/>
+      </w:pPr>
+      <w:rPr>
+        <w:rFonts w:ascii="Wingdings" w:hAnsi="Wingdings" w:hint="default"/>
+        <w:sz w:val="20"/>
+      </w:rPr>
+    </w:lvl>
+    <w:lvl w:ilvl="6" w:tentative="1">
+      <w:start w:val="1"/>
+      <w:numFmt w:val="bullet"/>
+      <w:lvlText w:val=""/>
+      <w:lvlJc w:val="left"/>
+      <w:pPr>
+        <w:tabs>
+          <w:tab w:val="num" w:pos="5040"/>
+        </w:tabs>
+        <w:ind w:left="5040" w:hanging="360"/>
+      </w:pPr>
+      <w:rPr>
+        <w:rFonts w:ascii="Wingdings" w:hAnsi="Wingdings" w:hint="default"/>
+        <w:sz w:val="20"/>
+      </w:rPr>
+    </w:lvl>
+    <w:lvl w:ilvl="7" w:tentative="1">
+      <w:start w:val="1"/>
+      <w:numFmt w:val="bullet"/>
+      <w:lvlText w:val=""/>
+      <w:lvlJc w:val="left"/>
+      <w:pPr>
+        <w:tabs>
+          <w:tab w:val="num" w:pos="5760"/>
+        </w:tabs>
+        <w:ind w:left="5760" w:hanging="360"/>
+      </w:pPr>
+      <w:rPr>
+        <w:rFonts w:ascii="Wingdings" w:hAnsi="Wingdings" w:hint="default"/>
+        <w:sz w:val="20"/>
+      </w:rPr>
+    </w:lvl>
+    <w:lvl w:ilvl="8" w:tentative="1">
+      <w:start w:val="1"/>
+      <w:numFmt w:val="bullet"/>
+      <w:lvlText w:val=""/>
+      <w:lvlJc w:val="left"/>
+      <w:pPr>
+        <w:tabs>
+          <w:tab w:val="num" w:pos="6480"/>
+        </w:tabs>
+        <w:ind w:left="6480" w:hanging="360"/>
+      </w:pPr>
+      <w:rPr>
+        <w:rFonts w:ascii="Wingdings" w:hAnsi="Wingdings" w:hint="default"/>
+        <w:sz w:val="20"/>
+      </w:rPr>
+    </w:lvl>
+  </w:abstractNum>
+  <w:abstractNum w:abstractNumId="17" w15:restartNumberingAfterBreak="0">
     <w:nsid w:val="78DB41B3"/>
     <w:multiLevelType w:val="multilevel"/>
     <w:tmpl w:val="706ECFAE"/>
@@ -2244,7 +3012,7 @@
       </w:rPr>
     </w:lvl>
   </w:abstractNum>
-  <w:abstractNum w:abstractNumId="14" w15:restartNumberingAfterBreak="0">
+  <w:abstractNum w:abstractNumId="18" w15:restartNumberingAfterBreak="0">
     <w:nsid w:val="7D685CCE"/>
     <w:multiLevelType w:val="multilevel"/>
     <w:tmpl w:val="49B4CE9E"/>
@@ -2417,21 +3185,33 @@
     <w:abstractNumId w:val="0"/>
   </w:num>
   <w:num w:numId="10" w16cid:durableId="987711601">
+    <w:abstractNumId w:val="12"/>
+  </w:num>
+  <w:num w:numId="11" w16cid:durableId="1649433108">
+    <w:abstractNumId w:val="14"/>
+  </w:num>
+  <w:num w:numId="12" w16cid:durableId="24252833">
+    <w:abstractNumId w:val="18"/>
+  </w:num>
+  <w:num w:numId="13" w16cid:durableId="1860702942">
+    <w:abstractNumId w:val="17"/>
+  </w:num>
+  <w:num w:numId="14" w16cid:durableId="1555967459">
+    <w:abstractNumId w:val="15"/>
+  </w:num>
+  <w:num w:numId="15" w16cid:durableId="85999694">
+    <w:abstractNumId w:val="11"/>
+  </w:num>
+  <w:num w:numId="16" w16cid:durableId="314798888">
+    <w:abstractNumId w:val="13"/>
+  </w:num>
+  <w:num w:numId="17" w16cid:durableId="1691830286">
+    <w:abstractNumId w:val="16"/>
+  </w:num>
+  <w:num w:numId="18" w16cid:durableId="878786634">
     <w:abstractNumId w:val="10"/>
   </w:num>
-  <w:num w:numId="11" w16cid:durableId="1649433108">
-    <w:abstractNumId w:val="11"/>
-  </w:num>
-  <w:num w:numId="12" w16cid:durableId="24252833">
-    <w:abstractNumId w:val="14"/>
-  </w:num>
-  <w:num w:numId="13" w16cid:durableId="1860702942">
-    <w:abstractNumId w:val="13"/>
-  </w:num>
-  <w:num w:numId="14" w16cid:durableId="1555967459">
-    <w:abstractNumId w:val="12"/>
-  </w:num>
-  <w:num w:numId="15" w16cid:durableId="85999694">
+  <w:num w:numId="19" w16cid:durableId="983774030">
     <w:abstractNumId w:val="9"/>
   </w:num>
 </w:numbering>
@@ -3040,6 +3820,7 @@
   <w:style w:type="character" w:default="1" w:styleId="DefaultParagraphFont">
     <w:name w:val="Default Paragraph Font"/>
     <w:uiPriority w:val="1"/>
+    <w:semiHidden/>
     <w:unhideWhenUsed/>
   </w:style>
   <w:style w:type="table" w:default="1" w:styleId="TableNormal">

</xml_diff>